<commit_message>
Aggiunta poetica di Pascoli
</commit_message>
<xml_diff>
--- a/Italiano/Autori/Giovanni Pascoli.docx
+++ b/Italiano/Autori/Giovanni Pascoli.docx
@@ -1,6 +1,6 @@
 
 <file path=word/document.xml><?xml version="1.0" encoding="utf-8"?>
-<w:document xmlns:wpc="http://schemas.microsoft.com/office/word/2010/wordprocessingCanvas" xmlns:mc="http://schemas.openxmlformats.org/markup-compatibility/2006" xmlns:o="urn:schemas-microsoft-com:office:office" xmlns:r="http://schemas.openxmlformats.org/officeDocument/2006/relationships" xmlns:m="http://schemas.openxmlformats.org/officeDocument/2006/math" xmlns:v="urn:schemas-microsoft-com:vml" xmlns:wp14="http://schemas.microsoft.com/office/word/2010/wordprocessingDrawing" xmlns:wp="http://schemas.openxmlformats.org/drawingml/2006/wordprocessingDrawing" xmlns:w10="urn:schemas-microsoft-com:office:word" xmlns:w="http://schemas.openxmlformats.org/wordprocessingml/2006/main" xmlns:w14="http://schemas.microsoft.com/office/word/2010/wordml" xmlns:w15="http://schemas.microsoft.com/office/word/2012/wordml" xmlns:wpg="http://schemas.microsoft.com/office/word/2010/wordprocessingGroup" xmlns:wpi="http://schemas.microsoft.com/office/word/2010/wordprocessingInk" xmlns:wne="http://schemas.microsoft.com/office/word/2006/wordml" xmlns:wps="http://schemas.microsoft.com/office/word/2010/wordprocessingShape" mc:Ignorable="w14 w15 wp14">
+<w:document xmlns:wpc="http://schemas.microsoft.com/office/word/2010/wordprocessingCanvas" xmlns:cx="http://schemas.microsoft.com/office/drawing/2014/chartex" xmlns:cx1="http://schemas.microsoft.com/office/drawing/2015/9/8/chartex" xmlns:mc="http://schemas.openxmlformats.org/markup-compatibility/2006" xmlns:o="urn:schemas-microsoft-com:office:office" xmlns:r="http://schemas.openxmlformats.org/officeDocument/2006/relationships" xmlns:m="http://schemas.openxmlformats.org/officeDocument/2006/math" xmlns:v="urn:schemas-microsoft-com:vml" xmlns:wp14="http://schemas.microsoft.com/office/word/2010/wordprocessingDrawing" xmlns:wp="http://schemas.openxmlformats.org/drawingml/2006/wordprocessingDrawing" xmlns:w10="urn:schemas-microsoft-com:office:word" xmlns:w="http://schemas.openxmlformats.org/wordprocessingml/2006/main" xmlns:w14="http://schemas.microsoft.com/office/word/2010/wordml" xmlns:w15="http://schemas.microsoft.com/office/word/2012/wordml" xmlns:w16se="http://schemas.microsoft.com/office/word/2015/wordml/symex" xmlns:wpg="http://schemas.microsoft.com/office/word/2010/wordprocessingGroup" xmlns:wpi="http://schemas.microsoft.com/office/word/2010/wordprocessingInk" xmlns:wne="http://schemas.microsoft.com/office/word/2006/wordml" xmlns:wps="http://schemas.microsoft.com/office/word/2010/wordprocessingShape" mc:Ignorable="w14 w15 w16se wp14">
   <w:body>
     <w:p>
       <w:pPr>
@@ -202,7 +202,6 @@
         </w:rPr>
         <w:t>con due sorelle (Ida e Maria), poi a Livorno dove pubblica la sua prima raccolta di poesie “</w:t>
       </w:r>
-      <w:proofErr w:type="spellStart"/>
       <w:r>
         <w:rPr>
           <w:rFonts w:ascii="Arial" w:hAnsi="Arial" w:cs="Arial"/>
@@ -211,7 +210,6 @@
         </w:rPr>
         <w:t>Myricae</w:t>
       </w:r>
-      <w:proofErr w:type="spellEnd"/>
       <w:r>
         <w:rPr>
           <w:rFonts w:ascii="Arial" w:hAnsi="Arial" w:cs="Arial"/>
@@ -329,14 +327,7 @@
           <w:rFonts w:ascii="Arial" w:hAnsi="Arial" w:cs="Arial"/>
           <w:lang w:val="it-IT"/>
         </w:rPr>
-        <w:t xml:space="preserve"> che deve rimanere unita. G</w:t>
-      </w:r>
-      <w:r>
-        <w:rPr>
-          <w:rFonts w:ascii="Arial" w:hAnsi="Arial" w:cs="Arial"/>
-          <w:lang w:val="it-IT"/>
-        </w:rPr>
-        <w:t xml:space="preserve">li italiani </w:t>
+        <w:t xml:space="preserve"> che deve rimanere unita. Gli italiani </w:t>
       </w:r>
       <w:r>
         <w:rPr>
@@ -532,7 +523,6 @@
           <w:lang w:val="it-IT"/>
         </w:rPr>
       </w:pPr>
-      <w:proofErr w:type="spellStart"/>
       <w:r>
         <w:rPr>
           <w:rFonts w:ascii="Arial" w:hAnsi="Arial" w:cs="Arial"/>
@@ -541,7 +531,6 @@
         </w:rPr>
         <w:t>Myricae</w:t>
       </w:r>
-      <w:proofErr w:type="spellEnd"/>
       <w:r>
         <w:rPr>
           <w:rFonts w:ascii="Arial" w:hAnsi="Arial" w:cs="Arial"/>
@@ -572,33 +561,15 @@
           <w:color w:val="000000" w:themeColor="text1"/>
           <w:lang w:val="it-IT"/>
         </w:rPr>
-        <w:t xml:space="preserve"> (specchio dell’interiorità del poeta</w:t>
-      </w:r>
-      <w:proofErr w:type="gramStart"/>
-      <w:r>
-        <w:rPr>
-          <w:rFonts w:ascii="Arial" w:hAnsi="Arial" w:cs="Arial"/>
-          <w:color w:val="000000" w:themeColor="text1"/>
-          <w:lang w:val="it-IT"/>
-        </w:rPr>
-        <w:t xml:space="preserve">) </w:t>
-      </w:r>
-      <w:r>
-        <w:rPr>
-          <w:rFonts w:ascii="Arial" w:hAnsi="Arial" w:cs="Arial"/>
-          <w:color w:val="000000" w:themeColor="text1"/>
-          <w:lang w:val="it-IT"/>
-        </w:rPr>
-        <w:t>,</w:t>
-      </w:r>
-      <w:proofErr w:type="gramEnd"/>
-      <w:r>
-        <w:rPr>
-          <w:rFonts w:ascii="Arial" w:hAnsi="Arial" w:cs="Arial"/>
-          <w:color w:val="000000" w:themeColor="text1"/>
-          <w:lang w:val="it-IT"/>
-        </w:rPr>
-        <w:t xml:space="preserve"> quotidianità, affetti intimi, dolore, “nido” e lutti familiari</w:t>
+        <w:t xml:space="preserve"> (specchio dell’interiorità del poeta) </w:t>
+      </w:r>
+      <w:r>
+        <w:rPr>
+          <w:rFonts w:ascii="Arial" w:hAnsi="Arial" w:cs="Arial"/>
+          <w:color w:val="000000" w:themeColor="text1"/>
+          <w:lang w:val="it-IT"/>
+        </w:rPr>
+        <w:t>, quotidianità, affetti intimi, dolore, “nido” e lutti familiari</w:t>
       </w:r>
       <w:r>
         <w:rPr>
@@ -646,25 +617,7 @@
           <w:color w:val="000000" w:themeColor="text1"/>
           <w:lang w:val="it-IT"/>
         </w:rPr>
-        <w:t xml:space="preserve"> Ne fanno parte: “</w:t>
-      </w:r>
-      <w:proofErr w:type="spellStart"/>
-      <w:r>
-        <w:rPr>
-          <w:rFonts w:ascii="Arial" w:hAnsi="Arial" w:cs="Arial"/>
-          <w:color w:val="000000" w:themeColor="text1"/>
-          <w:lang w:val="it-IT"/>
-        </w:rPr>
-        <w:t>Lavandare</w:t>
-      </w:r>
-      <w:proofErr w:type="spellEnd"/>
-      <w:r>
-        <w:rPr>
-          <w:rFonts w:ascii="Arial" w:hAnsi="Arial" w:cs="Arial"/>
-          <w:color w:val="000000" w:themeColor="text1"/>
-          <w:lang w:val="it-IT"/>
-        </w:rPr>
-        <w:t>”, “X Agosto”, “Novembre” e “Arano”.</w:t>
+        <w:t xml:space="preserve"> Ne fanno parte: “Lavandare”, “X Agosto”, “Novembre” e “Arano”.</w:t>
       </w:r>
     </w:p>
     <w:p>
@@ -784,25 +737,7 @@
           <w:color w:val="000000" w:themeColor="text1"/>
           <w:lang w:val="it-IT"/>
         </w:rPr>
-        <w:t xml:space="preserve"> misto a termini tecnici e stranieri (sperimentalismo linguistico). Ne fa parte “</w:t>
-      </w:r>
-      <w:proofErr w:type="spellStart"/>
-      <w:r>
-        <w:rPr>
-          <w:rFonts w:ascii="Arial" w:hAnsi="Arial" w:cs="Arial"/>
-          <w:color w:val="000000" w:themeColor="text1"/>
-          <w:lang w:val="it-IT"/>
-        </w:rPr>
-        <w:t>Italy</w:t>
-      </w:r>
-      <w:proofErr w:type="spellEnd"/>
-      <w:r>
-        <w:rPr>
-          <w:rFonts w:ascii="Arial" w:hAnsi="Arial" w:cs="Arial"/>
-          <w:color w:val="000000" w:themeColor="text1"/>
-          <w:lang w:val="it-IT"/>
-        </w:rPr>
-        <w:t>”.</w:t>
+        <w:t xml:space="preserve"> misto a termini tecnici e stranieri (sperimentalismo linguistico). Ne fa parte “Italy”.</w:t>
       </w:r>
     </w:p>
     <w:p>
@@ -890,25 +825,7 @@
           <w:color w:val="000000" w:themeColor="text1"/>
           <w:lang w:val="it-IT"/>
         </w:rPr>
-        <w:t xml:space="preserve"> una continuazione di </w:t>
-      </w:r>
-      <w:proofErr w:type="spellStart"/>
-      <w:r>
-        <w:rPr>
-          <w:rFonts w:ascii="Arial" w:hAnsi="Arial" w:cs="Arial"/>
-          <w:color w:val="000000" w:themeColor="text1"/>
-          <w:lang w:val="it-IT"/>
-        </w:rPr>
-        <w:t>Myricae</w:t>
-      </w:r>
-      <w:proofErr w:type="spellEnd"/>
-      <w:r>
-        <w:rPr>
-          <w:rFonts w:ascii="Arial" w:hAnsi="Arial" w:cs="Arial"/>
-          <w:color w:val="000000" w:themeColor="text1"/>
-          <w:lang w:val="it-IT"/>
-        </w:rPr>
-        <w:t xml:space="preserve"> perché ne riprende i temi. </w:t>
+        <w:t xml:space="preserve"> una continuazione di Myricae perché ne riprende i temi. </w:t>
       </w:r>
       <w:r>
         <w:rPr>
@@ -1094,98 +1011,399 @@
     </w:p>
     <w:p>
       <w:pPr>
-        <w:spacing w:line="276" w:lineRule="auto"/>
-        <w:jc w:val="both"/>
-        <w:rPr>
-          <w:rFonts w:ascii="Arial" w:hAnsi="Arial" w:cs="Arial"/>
-          <w:color w:val="000000" w:themeColor="text1"/>
-          <w:lang w:val="it-IT"/>
-        </w:rPr>
-      </w:pPr>
+        <w:jc w:val="both"/>
+        <w:rPr>
+          <w:rFonts w:ascii="Arial" w:hAnsi="Arial" w:cs="Arial"/>
+          <w:color w:val="000000" w:themeColor="text1"/>
+          <w:lang w:val="it-IT"/>
+        </w:rPr>
+      </w:pPr>
+      <w:r>
+        <w:rPr>
+          <w:rFonts w:ascii="Arial" w:hAnsi="Arial" w:cs="Arial"/>
+          <w:color w:val="000000" w:themeColor="text1"/>
+          <w:lang w:val="it-IT"/>
+        </w:rPr>
+        <w:t>L’ideologia di Pascoli era carica di umanitarismo che lo convinse a tradurre i suoi ideali socialisti in aspirazione alla concordia, alla solidarietà e alla pace fra gli uomini. L’ideale nazionalistico perese forma dopo il fenomeno dell’emigrazione, il cui effetto era la disgregazione del “nido familiare”. Era però d’accordo sull’intervento coloniale in Libia, per il quale scrisse “La grande proletaria si è mossa”, nel 1911. Pascoli era a favore dell’impresa, anche perché la Libia non era molto distante dall’Italia.</w:t>
+      </w:r>
+    </w:p>
+    <w:p>
+      <w:pPr>
+        <w:jc w:val="both"/>
+        <w:rPr>
+          <w:rFonts w:ascii="Arial" w:hAnsi="Arial" w:cs="Arial"/>
+          <w:color w:val="000000" w:themeColor="text1"/>
+          <w:lang w:val="it-IT"/>
+        </w:rPr>
+      </w:pPr>
+      <w:r>
+        <w:rPr>
+          <w:rFonts w:ascii="Arial" w:hAnsi="Arial" w:cs="Arial"/>
+          <w:color w:val="000000" w:themeColor="text1"/>
+          <w:lang w:val="it-IT"/>
+        </w:rPr>
+        <w:t>La sua poetica è detta “del fanciullino”. Secondo lui in ognuno di noi è nascosto un fanciullino, ma solo il poeta è in grado di dargli voce, di vedere le cose come per la prima volta, è così che nacque la poesia dello stupore. Pascoli paragona il poeta ad Adamo nel regno dell’eden, come uomo che vede tutto per la prima volta, carico di stupore e meraviglia</w:t>
+      </w:r>
+      <w:r>
+        <w:rPr>
+          <w:rFonts w:ascii="Arial" w:hAnsi="Arial" w:cs="Arial"/>
+          <w:color w:val="000000" w:themeColor="text1"/>
+          <w:lang w:val="it-IT"/>
+        </w:rPr>
+        <w:t>. È per questo che la realtà non può essere accessibile per vie razionali, ma solo attraverso la poesia intuitiva e spontanea. Proprio per questo motivo Pascoli maturò una crescente sfiducia verso la scienza, in quanto incapace di svelare i misteri del mondo, solo la poesia infatti è lo strumento di conoscenza e il mezzo di esplorazione dell’ignoto.</w:t>
+      </w:r>
+    </w:p>
+    <w:p>
+      <w:pPr>
+        <w:jc w:val="both"/>
+        <w:rPr>
+          <w:rFonts w:ascii="Arial" w:hAnsi="Arial" w:cs="Arial"/>
+          <w:color w:val="000000" w:themeColor="text1"/>
+          <w:lang w:val="it-IT"/>
+        </w:rPr>
+      </w:pPr>
+      <w:r>
+        <w:rPr>
+          <w:rFonts w:ascii="Arial" w:hAnsi="Arial" w:cs="Arial"/>
+          <w:color w:val="000000" w:themeColor="text1"/>
+          <w:lang w:val="it-IT"/>
+        </w:rPr>
+        <w:t>In Pascoli si notano anche dei tratti puramente decadenti. In primo luogo la poetica del fanciullino è vista come evasione da una realtà che il poetano riconosce. Ma la più sensibile adesione decadente si ha con il simbolis</w:t>
+      </w:r>
+      <w:r>
+        <w:rPr>
+          <w:rFonts w:ascii="Arial" w:hAnsi="Arial" w:cs="Arial"/>
+          <w:color w:val="000000" w:themeColor="text1"/>
+          <w:lang w:val="it-IT"/>
+        </w:rPr>
+        <w:t>mo francese, ovvero attraverso una continua di ricerca di un ritmo e di un linguaggio capaci di suscitare sensazioni.</w:t>
+      </w:r>
+      <w:r>
+        <w:rPr>
+          <w:rFonts w:ascii="Arial" w:hAnsi="Arial" w:cs="Arial"/>
+          <w:color w:val="000000" w:themeColor="text1"/>
+          <w:lang w:val="it-IT"/>
+        </w:rPr>
+        <w:t xml:space="preserve"> La sua affermazione al simbolismo è particolarmente evidente in Myricae, raccolta di poesie con una continua ricerca di significati nascosti e una fitta trama di rimandi e analogie. Nei Canti di Castelvecchio si trova invece la poetica del fanciullino, dove la percezione di una natura segreta si fa più evidente.</w:t>
+      </w:r>
+    </w:p>
+    <w:p>
+      <w:pPr>
+        <w:jc w:val="both"/>
+        <w:rPr>
+          <w:rFonts w:ascii="Arial" w:hAnsi="Arial" w:cs="Arial"/>
+          <w:color w:val="000000" w:themeColor="text1"/>
+          <w:lang w:val="it-IT"/>
+        </w:rPr>
+      </w:pPr>
+      <w:r>
+        <w:rPr>
+          <w:rFonts w:ascii="Arial" w:hAnsi="Arial" w:cs="Arial"/>
+          <w:color w:val="000000" w:themeColor="text1"/>
+          <w:lang w:val="it-IT"/>
+        </w:rPr>
+        <w:t>Lo stile impressionistico pascoliano si traduce con frammenti di immagini che fissano sulla pagina impressioni sensoriali: più che legami grammaticali tra le parole vi sono legami fonici, echi e rimandi.</w:t>
+      </w:r>
+    </w:p>
+    <w:p>
+      <w:pPr>
+        <w:jc w:val="both"/>
+        <w:rPr>
+          <w:rFonts w:ascii="Arial" w:hAnsi="Arial" w:cs="Arial"/>
+          <w:color w:val="000000" w:themeColor="text1"/>
+          <w:lang w:val="it-IT"/>
+        </w:rPr>
+      </w:pPr>
+      <w:r>
+        <w:rPr>
+          <w:rFonts w:ascii="Arial" w:hAnsi="Arial" w:cs="Arial"/>
+          <w:color w:val="000000" w:themeColor="text1"/>
+          <w:lang w:val="it-IT"/>
+        </w:rPr>
+        <w:t>Nella poesia di Pascoli i temi più ricorrenti sono:</w:t>
+      </w:r>
+    </w:p>
+    <w:p>
+      <w:pPr>
+        <w:pStyle w:val="Paragrafoelenco"/>
+        <w:numPr>
+          <w:ilvl w:val="0"/>
+          <w:numId w:val="3"/>
+        </w:numPr>
+        <w:jc w:val="both"/>
+        <w:rPr>
+          <w:rFonts w:ascii="Arial" w:hAnsi="Arial" w:cs="Arial"/>
+          <w:color w:val="FF0000"/>
+          <w:lang w:val="it-IT"/>
+        </w:rPr>
+      </w:pPr>
+      <w:r>
+        <w:rPr>
+          <w:rFonts w:ascii="Arial" w:hAnsi="Arial" w:cs="Arial"/>
+          <w:lang w:val="it-IT"/>
+        </w:rPr>
+        <w:t>il pensiero della morte, il ricordo dei defunti e il dolore per l’assassino del padre, ma anche la nostalgia per la dimensione perduta dell’infanzia</w:t>
+      </w:r>
+    </w:p>
+    <w:p>
+      <w:pPr>
+        <w:pStyle w:val="Paragrafoelenco"/>
+        <w:numPr>
+          <w:ilvl w:val="0"/>
+          <w:numId w:val="3"/>
+        </w:numPr>
+        <w:jc w:val="both"/>
+        <w:rPr>
+          <w:rFonts w:ascii="Arial" w:hAnsi="Arial" w:cs="Arial"/>
+          <w:color w:val="FF0000"/>
+          <w:lang w:val="it-IT"/>
+        </w:rPr>
+      </w:pPr>
+      <w:r>
+        <w:rPr>
+          <w:rFonts w:ascii="Arial" w:hAnsi="Arial" w:cs="Arial"/>
+          <w:lang w:val="it-IT"/>
+        </w:rPr>
+        <w:t>il “nido” familiare, visto come simbolo di un mondo chiuso</w:t>
+      </w:r>
+      <w:r>
+        <w:rPr>
+          <w:rFonts w:ascii="Arial" w:hAnsi="Arial" w:cs="Arial"/>
+          <w:lang w:val="it-IT"/>
+        </w:rPr>
+        <w:t>, protettivo e accogliente</w:t>
+      </w:r>
+    </w:p>
+    <w:p>
+      <w:pPr>
+        <w:pStyle w:val="Paragrafoelenco"/>
+        <w:numPr>
+          <w:ilvl w:val="0"/>
+          <w:numId w:val="3"/>
+        </w:numPr>
+        <w:jc w:val="both"/>
+        <w:rPr>
+          <w:rFonts w:ascii="Arial" w:hAnsi="Arial" w:cs="Arial"/>
+          <w:color w:val="FF0000"/>
+          <w:lang w:val="it-IT"/>
+        </w:rPr>
+      </w:pPr>
+      <w:r>
+        <w:rPr>
+          <w:rFonts w:ascii="Arial" w:hAnsi="Arial" w:cs="Arial"/>
+          <w:lang w:val="it-IT"/>
+        </w:rPr>
+        <w:t>la siepe, che delimita le piccole proprietà rurali e diviene simbolo di vita umile</w:t>
+      </w:r>
+    </w:p>
+    <w:p>
+      <w:pPr>
+        <w:pStyle w:val="Paragrafoelenco"/>
+        <w:numPr>
+          <w:ilvl w:val="0"/>
+          <w:numId w:val="3"/>
+        </w:numPr>
+        <w:jc w:val="both"/>
+        <w:rPr>
+          <w:rFonts w:ascii="Arial" w:hAnsi="Arial" w:cs="Arial"/>
+          <w:color w:val="FF0000"/>
+          <w:lang w:val="it-IT"/>
+        </w:rPr>
+      </w:pPr>
+      <w:r>
+        <w:rPr>
+          <w:rFonts w:ascii="Arial" w:hAnsi="Arial" w:cs="Arial"/>
+          <w:lang w:val="it-IT"/>
+        </w:rPr>
+        <w:t>la celebrazione della natura, di cui il poeta sa cogliere ogni moto</w:t>
+      </w:r>
+    </w:p>
+    <w:p>
+      <w:pPr>
+        <w:pStyle w:val="Paragrafoelenco"/>
+        <w:numPr>
+          <w:ilvl w:val="0"/>
+          <w:numId w:val="3"/>
+        </w:numPr>
+        <w:jc w:val="both"/>
+        <w:rPr>
+          <w:rFonts w:ascii="Arial" w:hAnsi="Arial" w:cs="Arial"/>
+          <w:color w:val="FF0000"/>
+          <w:lang w:val="it-IT"/>
+        </w:rPr>
+      </w:pPr>
+      <w:r>
+        <w:rPr>
+          <w:rFonts w:ascii="Arial" w:hAnsi="Arial" w:cs="Arial"/>
+          <w:lang w:val="it-IT"/>
+        </w:rPr>
+        <w:t>gli elementi del paesaggio, che si caricano di significati misteriosi e simbolici</w:t>
+      </w:r>
+    </w:p>
+    <w:p>
+      <w:pPr>
+        <w:jc w:val="both"/>
+        <w:rPr>
+          <w:rFonts w:ascii="Arial" w:hAnsi="Arial" w:cs="Arial"/>
+          <w:lang w:val="it-IT"/>
+        </w:rPr>
+      </w:pPr>
+      <w:r>
+        <w:rPr>
+          <w:rFonts w:ascii="Arial" w:hAnsi="Arial" w:cs="Arial"/>
+          <w:lang w:val="it-IT"/>
+        </w:rPr>
+        <w:t>è frequente l’utilizzo del linguaggio analogico, basato su relazioni segrete tra le cose, legami impensati tra realtà diverse, ne derivano quindi atmosfere inquietanti, suggestive e misteriose.</w:t>
+      </w:r>
+      <w:r>
+        <w:rPr>
+          <w:rFonts w:ascii="Arial" w:hAnsi="Arial" w:cs="Arial"/>
+          <w:lang w:val="it-IT"/>
+        </w:rPr>
+        <w:t xml:space="preserve"> Tra le parole non vi è alcun nesso logico, solo attraverso nessi intermedi è possibile scoprire i legami nascosti e la potenza allusiva che contengono. La sua parola assume spesso un significato simbolico</w:t>
+      </w:r>
+      <w:r>
+        <w:rPr>
+          <w:rFonts w:ascii="Arial" w:hAnsi="Arial" w:cs="Arial"/>
+          <w:lang w:val="it-IT"/>
+        </w:rPr>
+        <w:t>. Il simbolo più ricorrente e semplice da interpretare è il nido, che traduce il fortissimo legame con la famiglia.</w:t>
+      </w:r>
+    </w:p>
+    <w:p>
+      <w:pPr>
+        <w:jc w:val="both"/>
+        <w:rPr>
+          <w:rFonts w:ascii="Arial" w:hAnsi="Arial" w:cs="Arial"/>
+          <w:lang w:val="it-IT"/>
+        </w:rPr>
+      </w:pPr>
+      <w:r>
+        <w:rPr>
+          <w:rFonts w:ascii="Arial" w:hAnsi="Arial" w:cs="Arial"/>
+          <w:lang w:val="it-IT"/>
+        </w:rPr>
+        <w:t>La struttura delle sue poesie è prevalentemente paratattica, composta ovvero per lo più da frasi brevi dove potrebbe mancare il verbo o il soggetto. È inoltre caratterizzata da continui effetti musicali. Un altro elemento caratterizzante della sua poesia è l’uso dell’onomatopea, che assume valenza di parola. Anche i suoni che compongono le parole assumono significati allusivi, capaci di evocare immagini e sensazioni, è il cosiddetto fonosimbolismo. In concorrenza con il fonosimbolismo vi è l’uso delle assonanze, che creano una tessitura fonica di echi e rimandi. Adopera inoltre il plurilinguismo, ovvero l’utilizzo di termini non solo puramente italiani, ma anche aulici, del linguaggio colloquiale o del dialetto.</w:t>
+      </w:r>
+      <w:r>
+        <w:rPr>
+          <w:rFonts w:ascii="Arial" w:hAnsi="Arial" w:cs="Arial"/>
+          <w:lang w:val="it-IT"/>
+        </w:rPr>
+        <w:t xml:space="preserve"> L’unione di tutte queste caratteristiche fa di Pascoli un poeta dello sperimentalismo.</w:t>
+      </w:r>
+    </w:p>
+    <w:p>
+      <w:pPr>
+        <w:jc w:val="both"/>
+        <w:rPr>
+          <w:rFonts w:ascii="Arial" w:hAnsi="Arial" w:cs="Arial"/>
+          <w:lang w:val="it-IT"/>
+        </w:rPr>
+      </w:pPr>
+    </w:p>
+    <w:p>
+      <w:pPr>
+        <w:jc w:val="both"/>
+        <w:rPr>
+          <w:rFonts w:ascii="Arial" w:hAnsi="Arial" w:cs="Arial"/>
+          <w:lang w:val="it-IT"/>
+        </w:rPr>
+      </w:pPr>
+      <w:r>
+        <w:rPr>
+          <w:rFonts w:ascii="Arial" w:hAnsi="Arial" w:cs="Arial"/>
+          <w:lang w:val="it-IT"/>
+        </w:rPr>
+        <w:lastRenderedPageBreak/>
+        <w:t>Le caratteristiche della sua poesia più ricorrenti nella lirica novecentesca sono:</w:t>
+      </w:r>
+    </w:p>
+    <w:p>
+      <w:pPr>
+        <w:pStyle w:val="Paragrafoelenco"/>
+        <w:numPr>
+          <w:ilvl w:val="0"/>
+          <w:numId w:val="3"/>
+        </w:numPr>
+        <w:jc w:val="both"/>
+        <w:rPr>
+          <w:rFonts w:ascii="Arial" w:hAnsi="Arial" w:cs="Arial"/>
+          <w:lang w:val="it-IT"/>
+        </w:rPr>
+      </w:pPr>
+      <w:r>
+        <w:rPr>
+          <w:rFonts w:ascii="Arial" w:hAnsi="Arial" w:cs="Arial"/>
+          <w:lang w:val="it-IT"/>
+        </w:rPr>
+        <w:t>la tendenza alla poesia intima</w:t>
+      </w:r>
+    </w:p>
+    <w:p>
+      <w:pPr>
+        <w:pStyle w:val="Paragrafoelenco"/>
+        <w:numPr>
+          <w:ilvl w:val="0"/>
+          <w:numId w:val="3"/>
+        </w:numPr>
+        <w:jc w:val="both"/>
+        <w:rPr>
+          <w:rFonts w:ascii="Arial" w:hAnsi="Arial" w:cs="Arial"/>
+          <w:lang w:val="it-IT"/>
+        </w:rPr>
+      </w:pPr>
+      <w:r>
+        <w:rPr>
+          <w:rFonts w:ascii="Arial" w:hAnsi="Arial" w:cs="Arial"/>
+          <w:lang w:val="it-IT"/>
+        </w:rPr>
+        <w:t>lo stile impressionistico, che evoca immagini e sensazioni</w:t>
+      </w:r>
+    </w:p>
+    <w:p>
+      <w:pPr>
+        <w:pStyle w:val="Paragrafoelenco"/>
+        <w:numPr>
+          <w:ilvl w:val="0"/>
+          <w:numId w:val="3"/>
+        </w:numPr>
+        <w:jc w:val="both"/>
+        <w:rPr>
+          <w:rFonts w:ascii="Arial" w:hAnsi="Arial" w:cs="Arial"/>
+          <w:lang w:val="it-IT"/>
+        </w:rPr>
+      </w:pPr>
+      <w:r>
+        <w:rPr>
+          <w:rFonts w:ascii="Arial" w:hAnsi="Arial" w:cs="Arial"/>
+          <w:lang w:val="it-IT"/>
+        </w:rPr>
+        <w:t>il linguaggio analogico e allusivo</w:t>
+      </w:r>
+    </w:p>
+    <w:p>
+      <w:pPr>
+        <w:pStyle w:val="Paragrafoelenco"/>
+        <w:numPr>
+          <w:ilvl w:val="0"/>
+          <w:numId w:val="3"/>
+        </w:numPr>
+        <w:jc w:val="both"/>
+        <w:rPr>
+          <w:rFonts w:ascii="Arial" w:hAnsi="Arial" w:cs="Arial"/>
+          <w:lang w:val="it-IT"/>
+        </w:rPr>
+      </w:pPr>
+      <w:r>
+        <w:rPr>
+          <w:rFonts w:ascii="Arial" w:hAnsi="Arial" w:cs="Arial"/>
+          <w:lang w:val="it-IT"/>
+        </w:rPr>
+        <w:t>la frantumazione delle strutture del verso</w:t>
+      </w:r>
       <w:bookmarkStart w:id="0" w:name="_GoBack"/>
       <w:bookmarkEnd w:id="0"/>
-    </w:p>
-    <w:p>
-      <w:pPr>
-        <w:jc w:val="both"/>
-        <w:rPr>
-          <w:rFonts w:ascii="Arial" w:hAnsi="Arial" w:cs="Arial"/>
-          <w:color w:val="FF0000"/>
-          <w:lang w:val="it-IT"/>
-        </w:rPr>
-      </w:pPr>
-    </w:p>
-    <w:p>
-      <w:pPr>
-        <w:jc w:val="both"/>
-        <w:rPr>
-          <w:rFonts w:ascii="Arial" w:hAnsi="Arial" w:cs="Arial"/>
-          <w:color w:val="FF0000"/>
-          <w:lang w:val="it-IT"/>
-        </w:rPr>
-      </w:pPr>
-    </w:p>
-    <w:p>
-      <w:pPr>
-        <w:jc w:val="both"/>
-        <w:rPr>
-          <w:rFonts w:ascii="Arial" w:hAnsi="Arial" w:cs="Arial"/>
-          <w:color w:val="FF0000"/>
-          <w:lang w:val="it-IT"/>
-        </w:rPr>
-      </w:pPr>
-    </w:p>
-    <w:p>
-      <w:pPr>
-        <w:jc w:val="both"/>
-        <w:rPr>
-          <w:rFonts w:ascii="Arial" w:hAnsi="Arial" w:cs="Arial"/>
-          <w:color w:val="FF0000"/>
-          <w:lang w:val="it-IT"/>
-        </w:rPr>
-      </w:pPr>
-    </w:p>
-    <w:p>
-      <w:pPr>
-        <w:jc w:val="both"/>
-        <w:rPr>
-          <w:rFonts w:ascii="Arial" w:hAnsi="Arial" w:cs="Arial"/>
-          <w:color w:val="FF0000"/>
-          <w:lang w:val="it-IT"/>
-        </w:rPr>
-      </w:pPr>
-    </w:p>
-    <w:p>
-      <w:pPr>
-        <w:jc w:val="both"/>
-        <w:rPr>
-          <w:rFonts w:ascii="Arial" w:hAnsi="Arial" w:cs="Arial"/>
-          <w:color w:val="FF0000"/>
-          <w:lang w:val="it-IT"/>
-        </w:rPr>
-      </w:pPr>
-    </w:p>
-    <w:p>
-      <w:pPr>
-        <w:pStyle w:val="Paragrafoelenco"/>
-        <w:jc w:val="both"/>
-        <w:rPr>
-          <w:rFonts w:ascii="Arial" w:hAnsi="Arial" w:cs="Arial"/>
-          <w:color w:val="FF0000"/>
-          <w:lang w:val="it-IT"/>
-        </w:rPr>
-      </w:pPr>
-    </w:p>
-    <w:p>
-      <w:pPr>
-        <w:pStyle w:val="Paragrafoelenco"/>
-        <w:jc w:val="both"/>
-        <w:rPr>
-          <w:rFonts w:ascii="Arial" w:hAnsi="Arial" w:cs="Arial"/>
-          <w:color w:val="FF0000"/>
-          <w:lang w:val="it-IT"/>
-        </w:rPr>
-      </w:pPr>
     </w:p>
     <w:sectPr>
       <w:pgSz w:w="11906" w:h="16838"/>
@@ -1198,7 +1416,7 @@
 </file>
 
 <file path=word/numbering.xml><?xml version="1.0" encoding="utf-8"?>
-<w:numbering xmlns:wpc="http://schemas.microsoft.com/office/word/2010/wordprocessingCanvas" xmlns:mc="http://schemas.openxmlformats.org/markup-compatibility/2006" xmlns:o="urn:schemas-microsoft-com:office:office" xmlns:r="http://schemas.openxmlformats.org/officeDocument/2006/relationships" xmlns:m="http://schemas.openxmlformats.org/officeDocument/2006/math" xmlns:v="urn:schemas-microsoft-com:vml" xmlns:wp14="http://schemas.microsoft.com/office/word/2010/wordprocessingDrawing" xmlns:wp="http://schemas.openxmlformats.org/drawingml/2006/wordprocessingDrawing" xmlns:w10="urn:schemas-microsoft-com:office:word" xmlns:w="http://schemas.openxmlformats.org/wordprocessingml/2006/main" xmlns:w14="http://schemas.microsoft.com/office/word/2010/wordml" xmlns:w15="http://schemas.microsoft.com/office/word/2012/wordml" xmlns:wpg="http://schemas.microsoft.com/office/word/2010/wordprocessingGroup" xmlns:wpi="http://schemas.microsoft.com/office/word/2010/wordprocessingInk" xmlns:wne="http://schemas.microsoft.com/office/word/2006/wordml" xmlns:wps="http://schemas.microsoft.com/office/word/2010/wordprocessingShape" mc:Ignorable="w14 w15 wp14">
+<w:numbering xmlns:wpc="http://schemas.microsoft.com/office/word/2010/wordprocessingCanvas" xmlns:cx="http://schemas.microsoft.com/office/drawing/2014/chartex" xmlns:cx1="http://schemas.microsoft.com/office/drawing/2015/9/8/chartex" xmlns:mc="http://schemas.openxmlformats.org/markup-compatibility/2006" xmlns:o="urn:schemas-microsoft-com:office:office" xmlns:r="http://schemas.openxmlformats.org/officeDocument/2006/relationships" xmlns:m="http://schemas.openxmlformats.org/officeDocument/2006/math" xmlns:v="urn:schemas-microsoft-com:vml" xmlns:wp14="http://schemas.microsoft.com/office/word/2010/wordprocessingDrawing" xmlns:wp="http://schemas.openxmlformats.org/drawingml/2006/wordprocessingDrawing" xmlns:w10="urn:schemas-microsoft-com:office:word" xmlns:w="http://schemas.openxmlformats.org/wordprocessingml/2006/main" xmlns:w14="http://schemas.microsoft.com/office/word/2010/wordml" xmlns:w15="http://schemas.microsoft.com/office/word/2012/wordml" xmlns:w16se="http://schemas.microsoft.com/office/word/2015/wordml/symex" xmlns:wpg="http://schemas.microsoft.com/office/word/2010/wordprocessingGroup" xmlns:wpi="http://schemas.microsoft.com/office/word/2010/wordprocessingInk" xmlns:wne="http://schemas.microsoft.com/office/word/2006/wordml" xmlns:wps="http://schemas.microsoft.com/office/word/2010/wordprocessingShape" mc:Ignorable="w14 w15 w16se wp14">
   <w:abstractNum w:abstractNumId="0" w15:restartNumberingAfterBreak="0">
     <w:nsid w:val="085E2D6C"/>
     <w:multiLevelType w:val="hybridMultilevel"/>
@@ -1414,6 +1632,119 @@
       </w:rPr>
     </w:lvl>
     <w:lvl w:ilvl="8" w:tplc="040C0005" w:tentative="1">
+      <w:start w:val="1"/>
+      <w:numFmt w:val="bullet"/>
+      <w:lvlText w:val=""/>
+      <w:lvlJc w:val="left"/>
+      <w:pPr>
+        <w:ind w:left="6480" w:hanging="360"/>
+      </w:pPr>
+      <w:rPr>
+        <w:rFonts w:ascii="Wingdings" w:hAnsi="Wingdings" w:hint="default"/>
+      </w:rPr>
+    </w:lvl>
+  </w:abstractNum>
+  <w:abstractNum w:abstractNumId="2" w15:restartNumberingAfterBreak="0">
+    <w:nsid w:val="77460CFA"/>
+    <w:multiLevelType w:val="hybridMultilevel"/>
+    <w:tmpl w:val="14DEEB14"/>
+    <w:lvl w:ilvl="0" w:tplc="CCC8C682">
+      <w:numFmt w:val="bullet"/>
+      <w:lvlText w:val="-"/>
+      <w:lvlJc w:val="left"/>
+      <w:pPr>
+        <w:ind w:left="720" w:hanging="360"/>
+      </w:pPr>
+      <w:rPr>
+        <w:rFonts w:ascii="Arial" w:eastAsiaTheme="minorHAnsi" w:hAnsi="Arial" w:cs="Arial" w:hint="default"/>
+        <w:color w:val="000000" w:themeColor="text1"/>
+      </w:rPr>
+    </w:lvl>
+    <w:lvl w:ilvl="1" w:tplc="04100003" w:tentative="1">
+      <w:start w:val="1"/>
+      <w:numFmt w:val="bullet"/>
+      <w:lvlText w:val="o"/>
+      <w:lvlJc w:val="left"/>
+      <w:pPr>
+        <w:ind w:left="1440" w:hanging="360"/>
+      </w:pPr>
+      <w:rPr>
+        <w:rFonts w:ascii="Courier New" w:hAnsi="Courier New" w:cs="Courier New" w:hint="default"/>
+      </w:rPr>
+    </w:lvl>
+    <w:lvl w:ilvl="2" w:tplc="04100005" w:tentative="1">
+      <w:start w:val="1"/>
+      <w:numFmt w:val="bullet"/>
+      <w:lvlText w:val=""/>
+      <w:lvlJc w:val="left"/>
+      <w:pPr>
+        <w:ind w:left="2160" w:hanging="360"/>
+      </w:pPr>
+      <w:rPr>
+        <w:rFonts w:ascii="Wingdings" w:hAnsi="Wingdings" w:hint="default"/>
+      </w:rPr>
+    </w:lvl>
+    <w:lvl w:ilvl="3" w:tplc="04100001" w:tentative="1">
+      <w:start w:val="1"/>
+      <w:numFmt w:val="bullet"/>
+      <w:lvlText w:val=""/>
+      <w:lvlJc w:val="left"/>
+      <w:pPr>
+        <w:ind w:left="2880" w:hanging="360"/>
+      </w:pPr>
+      <w:rPr>
+        <w:rFonts w:ascii="Symbol" w:hAnsi="Symbol" w:hint="default"/>
+      </w:rPr>
+    </w:lvl>
+    <w:lvl w:ilvl="4" w:tplc="04100003" w:tentative="1">
+      <w:start w:val="1"/>
+      <w:numFmt w:val="bullet"/>
+      <w:lvlText w:val="o"/>
+      <w:lvlJc w:val="left"/>
+      <w:pPr>
+        <w:ind w:left="3600" w:hanging="360"/>
+      </w:pPr>
+      <w:rPr>
+        <w:rFonts w:ascii="Courier New" w:hAnsi="Courier New" w:cs="Courier New" w:hint="default"/>
+      </w:rPr>
+    </w:lvl>
+    <w:lvl w:ilvl="5" w:tplc="04100005" w:tentative="1">
+      <w:start w:val="1"/>
+      <w:numFmt w:val="bullet"/>
+      <w:lvlText w:val=""/>
+      <w:lvlJc w:val="left"/>
+      <w:pPr>
+        <w:ind w:left="4320" w:hanging="360"/>
+      </w:pPr>
+      <w:rPr>
+        <w:rFonts w:ascii="Wingdings" w:hAnsi="Wingdings" w:hint="default"/>
+      </w:rPr>
+    </w:lvl>
+    <w:lvl w:ilvl="6" w:tplc="04100001" w:tentative="1">
+      <w:start w:val="1"/>
+      <w:numFmt w:val="bullet"/>
+      <w:lvlText w:val=""/>
+      <w:lvlJc w:val="left"/>
+      <w:pPr>
+        <w:ind w:left="5040" w:hanging="360"/>
+      </w:pPr>
+      <w:rPr>
+        <w:rFonts w:ascii="Symbol" w:hAnsi="Symbol" w:hint="default"/>
+      </w:rPr>
+    </w:lvl>
+    <w:lvl w:ilvl="7" w:tplc="04100003" w:tentative="1">
+      <w:start w:val="1"/>
+      <w:numFmt w:val="bullet"/>
+      <w:lvlText w:val="o"/>
+      <w:lvlJc w:val="left"/>
+      <w:pPr>
+        <w:ind w:left="5760" w:hanging="360"/>
+      </w:pPr>
+      <w:rPr>
+        <w:rFonts w:ascii="Courier New" w:hAnsi="Courier New" w:cs="Courier New" w:hint="default"/>
+      </w:rPr>
+    </w:lvl>
+    <w:lvl w:ilvl="8" w:tplc="04100005" w:tentative="1">
       <w:start w:val="1"/>
       <w:numFmt w:val="bullet"/>
       <w:lvlText w:val=""/>
@@ -1432,11 +1763,14 @@
   <w:num w:numId="2">
     <w:abstractNumId w:val="0"/>
   </w:num>
+  <w:num w:numId="3">
+    <w:abstractNumId w:val="2"/>
+  </w:num>
 </w:numbering>
 </file>
 
 <file path=word/styles.xml><?xml version="1.0" encoding="utf-8"?>
-<w:styles xmlns:mc="http://schemas.openxmlformats.org/markup-compatibility/2006" xmlns:r="http://schemas.openxmlformats.org/officeDocument/2006/relationships" xmlns:w="http://schemas.openxmlformats.org/wordprocessingml/2006/main" xmlns:w14="http://schemas.microsoft.com/office/word/2010/wordml" xmlns:w15="http://schemas.microsoft.com/office/word/2012/wordml" mc:Ignorable="w14 w15">
+<w:styles xmlns:mc="http://schemas.openxmlformats.org/markup-compatibility/2006" xmlns:r="http://schemas.openxmlformats.org/officeDocument/2006/relationships" xmlns:w="http://schemas.openxmlformats.org/wordprocessingml/2006/main" xmlns:w14="http://schemas.microsoft.com/office/word/2010/wordml" xmlns:w15="http://schemas.microsoft.com/office/word/2012/wordml" xmlns:w16se="http://schemas.microsoft.com/office/word/2015/wordml/symex" mc:Ignorable="w14 w15 w16se">
   <w:docDefaults>
     <w:rPrDefault>
       <w:rPr>

</xml_diff>